<commit_message>
working on integrating heading code with commeenting codee
</commit_message>
<xml_diff>
--- a/src/components/textdoc.docx
+++ b/src/components/textdoc.docx
@@ -145,6 +145,10 @@
         <w:jc w:val="start"/>
         <w:rPr/>
       </w:pPr>
+      <w:r>
+        <w:rPr/>
+        <w:t xml:space="preserve">This is </w:t>
+      </w:r>
       <w:r>
         <w:rPr/>
         <w:t>fred</w:t>
@@ -308,7 +312,7 @@
   <w:comment w:id="0" w:author="Unknown Author" w:date="2024-09-18T09:55:04Z" w:initials="">
     <w:p>
       <w:pPr>
-        <w:overflowPunct w:val="true"/>
+        <w:overflowPunct w:val="false"/>
         <w:bidi w:val="0"/>
         <w:rPr/>
       </w:pPr>
@@ -342,7 +346,7 @@
   <w:comment w:id="1" w:author="Unknown Author" w:date="2024-09-17T09:57:04Z" w:initials="">
     <w:p>
       <w:pPr>
-        <w:overflowPunct w:val="true"/>
+        <w:overflowPunct w:val="false"/>
         <w:bidi w:val="0"/>
         <w:rPr/>
       </w:pPr>

</xml_diff>